<commit_message>
Agregue una boludez: JtextArea
</commit_message>
<xml_diff>
--- a/10_metalsoft/Condiciones Implementacion.docx
+++ b/10_metalsoft/Condiciones Implementacion.docx
@@ -33,14 +33,12 @@
                 <w:lang w:val="en-US"/>
               </w:rPr>
             </w:pPr>
-            <w:proofErr w:type="spellStart"/>
             <w:r>
               <w:rPr>
                 <w:lang w:val="en-US"/>
               </w:rPr>
               <w:t>Componente</w:t>
             </w:r>
-            <w:proofErr w:type="spellEnd"/>
           </w:p>
         </w:tc>
         <w:tc>
@@ -54,19 +52,11 @@
                 <w:lang w:val="en-US"/>
               </w:rPr>
             </w:pPr>
-            <w:proofErr w:type="spellStart"/>
             <w:r>
               <w:rPr>
                 <w:lang w:val="en-US"/>
               </w:rPr>
-              <w:t>Empieza</w:t>
-            </w:r>
-            <w:proofErr w:type="spellEnd"/>
-            <w:r>
-              <w:rPr>
-                <w:lang w:val="en-US"/>
-              </w:rPr>
-              <w:t xml:space="preserve"> con…</w:t>
+              <w:t>Empieza con…</w:t>
             </w:r>
           </w:p>
         </w:tc>
@@ -82,14 +72,12 @@
                 <w:lang w:val="en-US"/>
               </w:rPr>
             </w:pPr>
-            <w:proofErr w:type="spellStart"/>
             <w:r>
               <w:rPr>
                 <w:lang w:val="en-US"/>
               </w:rPr>
               <w:t>JTextField</w:t>
             </w:r>
-            <w:proofErr w:type="spellEnd"/>
           </w:p>
         </w:tc>
         <w:tc>
@@ -122,14 +110,12 @@
                 <w:lang w:val="en-US"/>
               </w:rPr>
             </w:pPr>
-            <w:proofErr w:type="spellStart"/>
             <w:r>
               <w:rPr>
                 <w:lang w:val="en-US"/>
               </w:rPr>
               <w:t>JTable</w:t>
             </w:r>
-            <w:proofErr w:type="spellEnd"/>
           </w:p>
         </w:tc>
         <w:tc>
@@ -142,14 +128,12 @@
                 <w:lang w:val="en-US"/>
               </w:rPr>
             </w:pPr>
-            <w:proofErr w:type="spellStart"/>
             <w:r>
               <w:rPr>
                 <w:lang w:val="en-US"/>
               </w:rPr>
               <w:t>tbl</w:t>
             </w:r>
-            <w:proofErr w:type="spellEnd"/>
           </w:p>
         </w:tc>
       </w:tr>
@@ -164,14 +148,12 @@
                 <w:lang w:val="en-US"/>
               </w:rPr>
             </w:pPr>
-            <w:proofErr w:type="spellStart"/>
             <w:r>
               <w:rPr>
                 <w:lang w:val="en-US"/>
               </w:rPr>
               <w:t>JSpinner</w:t>
             </w:r>
-            <w:proofErr w:type="spellEnd"/>
           </w:p>
         </w:tc>
         <w:tc>
@@ -184,14 +166,12 @@
                 <w:lang w:val="en-US"/>
               </w:rPr>
             </w:pPr>
-            <w:proofErr w:type="spellStart"/>
             <w:r>
               <w:rPr>
                 <w:lang w:val="en-US"/>
               </w:rPr>
               <w:t>spn</w:t>
             </w:r>
-            <w:proofErr w:type="spellEnd"/>
           </w:p>
         </w:tc>
       </w:tr>
@@ -206,14 +186,12 @@
                 <w:lang w:val="en-US"/>
               </w:rPr>
             </w:pPr>
-            <w:proofErr w:type="spellStart"/>
             <w:r>
               <w:rPr>
                 <w:lang w:val="en-US"/>
               </w:rPr>
               <w:t>JList</w:t>
             </w:r>
-            <w:proofErr w:type="spellEnd"/>
           </w:p>
         </w:tc>
         <w:tc>
@@ -226,14 +204,12 @@
                 <w:lang w:val="en-US"/>
               </w:rPr>
             </w:pPr>
-            <w:proofErr w:type="spellStart"/>
             <w:r>
               <w:rPr>
                 <w:lang w:val="en-US"/>
               </w:rPr>
               <w:t>lst</w:t>
             </w:r>
-            <w:proofErr w:type="spellEnd"/>
           </w:p>
         </w:tc>
       </w:tr>
@@ -248,14 +224,12 @@
                 <w:lang w:val="en-US"/>
               </w:rPr>
             </w:pPr>
-            <w:proofErr w:type="spellStart"/>
             <w:r>
               <w:rPr>
                 <w:lang w:val="en-US"/>
               </w:rPr>
               <w:t>JLabel</w:t>
             </w:r>
-            <w:proofErr w:type="spellEnd"/>
           </w:p>
         </w:tc>
         <w:tc>
@@ -268,14 +242,12 @@
                 <w:lang w:val="en-US"/>
               </w:rPr>
             </w:pPr>
-            <w:proofErr w:type="spellStart"/>
             <w:r>
               <w:rPr>
                 <w:lang w:val="en-US"/>
               </w:rPr>
               <w:t>lbl</w:t>
             </w:r>
-            <w:proofErr w:type="spellEnd"/>
           </w:p>
         </w:tc>
       </w:tr>
@@ -290,14 +262,12 @@
                 <w:lang w:val="en-US"/>
               </w:rPr>
             </w:pPr>
-            <w:proofErr w:type="spellStart"/>
             <w:r>
               <w:rPr>
                 <w:lang w:val="en-US"/>
               </w:rPr>
               <w:t>JFrame</w:t>
             </w:r>
-            <w:proofErr w:type="spellEnd"/>
           </w:p>
         </w:tc>
         <w:tc>
@@ -310,14 +280,12 @@
                 <w:lang w:val="en-US"/>
               </w:rPr>
             </w:pPr>
-            <w:proofErr w:type="spellStart"/>
             <w:r>
               <w:rPr>
                 <w:lang w:val="en-US"/>
               </w:rPr>
               <w:t>frm</w:t>
             </w:r>
-            <w:proofErr w:type="spellEnd"/>
           </w:p>
         </w:tc>
       </w:tr>
@@ -332,14 +300,12 @@
                 <w:lang w:val="en-US"/>
               </w:rPr>
             </w:pPr>
-            <w:proofErr w:type="spellStart"/>
             <w:r>
               <w:rPr>
                 <w:lang w:val="en-US"/>
               </w:rPr>
               <w:t>JComboBox</w:t>
             </w:r>
-            <w:proofErr w:type="spellEnd"/>
           </w:p>
         </w:tc>
         <w:tc>
@@ -352,14 +318,12 @@
                 <w:lang w:val="en-US"/>
               </w:rPr>
             </w:pPr>
-            <w:proofErr w:type="spellStart"/>
             <w:r>
               <w:rPr>
                 <w:lang w:val="en-US"/>
               </w:rPr>
               <w:t>cmb</w:t>
             </w:r>
-            <w:proofErr w:type="spellEnd"/>
           </w:p>
         </w:tc>
       </w:tr>
@@ -374,14 +338,12 @@
                 <w:lang w:val="en-US"/>
               </w:rPr>
             </w:pPr>
-            <w:proofErr w:type="spellStart"/>
             <w:r>
               <w:rPr>
                 <w:lang w:val="en-US"/>
               </w:rPr>
               <w:t>JButton</w:t>
             </w:r>
-            <w:proofErr w:type="spellEnd"/>
           </w:p>
         </w:tc>
         <w:tc>
@@ -394,14 +356,12 @@
                 <w:lang w:val="en-US"/>
               </w:rPr>
             </w:pPr>
-            <w:proofErr w:type="spellStart"/>
             <w:r>
               <w:rPr>
                 <w:lang w:val="en-US"/>
               </w:rPr>
               <w:t>btn</w:t>
             </w:r>
-            <w:proofErr w:type="spellEnd"/>
           </w:p>
         </w:tc>
       </w:tr>
@@ -454,14 +414,12 @@
                 <w:lang w:val="en-US"/>
               </w:rPr>
             </w:pPr>
-            <w:proofErr w:type="spellStart"/>
             <w:r>
               <w:rPr>
                 <w:lang w:val="en-US"/>
               </w:rPr>
               <w:t>JMenuItem</w:t>
             </w:r>
-            <w:proofErr w:type="spellEnd"/>
           </w:p>
         </w:tc>
         <w:tc>
@@ -474,14 +432,12 @@
                 <w:lang w:val="en-US"/>
               </w:rPr>
             </w:pPr>
-            <w:proofErr w:type="spellStart"/>
             <w:r>
               <w:rPr>
                 <w:lang w:val="en-US"/>
               </w:rPr>
               <w:t>mni</w:t>
             </w:r>
-            <w:proofErr w:type="spellEnd"/>
           </w:p>
         </w:tc>
       </w:tr>
@@ -496,14 +452,12 @@
                 <w:lang w:val="en-US"/>
               </w:rPr>
             </w:pPr>
-            <w:proofErr w:type="spellStart"/>
             <w:r>
               <w:rPr>
                 <w:lang w:val="en-US"/>
               </w:rPr>
               <w:t>JMenu</w:t>
             </w:r>
-            <w:proofErr w:type="spellEnd"/>
           </w:p>
         </w:tc>
         <w:tc>
@@ -516,14 +470,12 @@
                 <w:lang w:val="en-US"/>
               </w:rPr>
             </w:pPr>
-            <w:proofErr w:type="spellStart"/>
             <w:r>
               <w:rPr>
                 <w:lang w:val="en-US"/>
               </w:rPr>
               <w:t>mnu</w:t>
             </w:r>
-            <w:proofErr w:type="spellEnd"/>
           </w:p>
         </w:tc>
       </w:tr>
@@ -538,6 +490,12 @@
                 <w:lang w:val="en-US"/>
               </w:rPr>
             </w:pPr>
+            <w:r>
+              <w:rPr>
+                <w:lang w:val="en-US"/>
+              </w:rPr>
+              <w:t>JtextArea</w:t>
+            </w:r>
           </w:p>
         </w:tc>
         <w:tc>
@@ -550,6 +508,12 @@
                 <w:lang w:val="en-US"/>
               </w:rPr>
             </w:pPr>
+            <w:r>
+              <w:rPr>
+                <w:lang w:val="en-US"/>
+              </w:rPr>
+              <w:t>txt</w:t>
+            </w:r>
           </w:p>
         </w:tc>
       </w:tr>
@@ -768,29 +732,13 @@
           <w:lang w:val="en-US"/>
         </w:rPr>
       </w:pPr>
-      <w:proofErr w:type="spellStart"/>
       <w:r>
         <w:rPr>
           <w:lang w:val="en-US"/>
         </w:rPr>
         <w:lastRenderedPageBreak/>
-        <w:t>División</w:t>
+        <w:t>División en Capas</w:t>
       </w:r>
-      <w:proofErr w:type="spellEnd"/>
-      <w:r>
-        <w:rPr>
-          <w:lang w:val="en-US"/>
-        </w:rPr>
-        <w:t xml:space="preserve"> en </w:t>
-      </w:r>
-      <w:proofErr w:type="spellStart"/>
-      <w:r>
-        <w:rPr>
-          <w:lang w:val="en-US"/>
-        </w:rPr>
-        <w:t>Capas</w:t>
-      </w:r>
-      <w:proofErr w:type="spellEnd"/>
     </w:p>
     <w:p>
       <w:pPr>
@@ -885,29 +833,13 @@
           <w:lang w:val="en-US"/>
         </w:rPr>
       </w:pPr>
-      <w:proofErr w:type="spellStart"/>
       <w:r>
         <w:rPr>
           <w:lang w:val="en-US"/>
         </w:rPr>
         <w:lastRenderedPageBreak/>
-        <w:t>Ejemplo</w:t>
+        <w:t>Ejemplo de Uso</w:t>
       </w:r>
-      <w:proofErr w:type="spellEnd"/>
-      <w:r>
-        <w:rPr>
-          <w:lang w:val="en-US"/>
-        </w:rPr>
-        <w:t xml:space="preserve"> de </w:t>
-      </w:r>
-      <w:proofErr w:type="spellStart"/>
-      <w:r>
-        <w:rPr>
-          <w:lang w:val="en-US"/>
-        </w:rPr>
-        <w:t>Uso</w:t>
-      </w:r>
-      <w:proofErr w:type="spellEnd"/>
     </w:p>
     <w:p>
       <w:pPr>
@@ -1121,14 +1053,12 @@
                       <w:lang w:val="es-ES"/>
                     </w:rPr>
                   </w:pPr>
-                  <w:proofErr w:type="spellStart"/>
                   <w:r>
                     <w:rPr>
                       <w:lang w:val="es-ES"/>
                     </w:rPr>
                     <w:t>Parser</w:t>
                   </w:r>
-                  <w:proofErr w:type="spellEnd"/>
                 </w:p>
               </w:txbxContent>
             </v:textbox>
@@ -1221,14 +1151,12 @@
                       <w:lang w:val="es-ES"/>
                     </w:rPr>
                   </w:pPr>
-                  <w:proofErr w:type="spellStart"/>
                   <w:r>
                     <w:rPr>
                       <w:lang w:val="es-ES"/>
                     </w:rPr>
                     <w:t>AccesoCliente</w:t>
                   </w:r>
-                  <w:proofErr w:type="spellEnd"/>
                 </w:p>
               </w:txbxContent>
             </v:textbox>
@@ -1444,14 +1372,12 @@
                       <w:lang w:val="es-ES"/>
                     </w:rPr>
                   </w:pPr>
-                  <w:proofErr w:type="spellStart"/>
                   <w:r>
                     <w:rPr>
                       <w:lang w:val="es-ES"/>
                     </w:rPr>
                     <w:t>ClienteDAOImpl</w:t>
                   </w:r>
-                  <w:proofErr w:type="spellEnd"/>
                 </w:p>
               </w:txbxContent>
             </v:textbox>
@@ -1500,14 +1426,12 @@
                       <w:lang w:val="es-ES"/>
                     </w:rPr>
                   </w:pPr>
-                  <w:proofErr w:type="spellStart"/>
                   <w:r>
                     <w:rPr>
                       <w:lang w:val="es-ES"/>
                     </w:rPr>
                     <w:t>DomicilioDAOImpl</w:t>
                   </w:r>
-                  <w:proofErr w:type="spellEnd"/>
                 </w:p>
               </w:txbxContent>
             </v:textbox>
@@ -1529,14 +1453,12 @@
                       <w:lang w:val="es-ES"/>
                     </w:rPr>
                   </w:pPr>
-                  <w:proofErr w:type="spellStart"/>
                   <w:r>
                     <w:rPr>
                       <w:lang w:val="es-ES"/>
                     </w:rPr>
                     <w:t>ResponsableDAOImpl</w:t>
                   </w:r>
-                  <w:proofErr w:type="spellEnd"/>
                 </w:p>
               </w:txbxContent>
             </v:textbox>
@@ -1558,14 +1480,12 @@
                       <w:lang w:val="es-ES"/>
                     </w:rPr>
                   </w:pPr>
-                  <w:proofErr w:type="spellStart"/>
                   <w:r>
                     <w:rPr>
                       <w:lang w:val="es-ES"/>
                     </w:rPr>
                     <w:t>AccesoDomicilio</w:t>
                   </w:r>
-                  <w:proofErr w:type="spellEnd"/>
                 </w:p>
               </w:txbxContent>
             </v:textbox>
@@ -1587,14 +1507,12 @@
                       <w:lang w:val="es-ES"/>
                     </w:rPr>
                   </w:pPr>
-                  <w:proofErr w:type="spellStart"/>
                   <w:r>
                     <w:rPr>
                       <w:lang w:val="es-ES"/>
                     </w:rPr>
                     <w:t>AccesoResponsable</w:t>
                   </w:r>
-                  <w:proofErr w:type="spellEnd"/>
                 </w:p>
               </w:txbxContent>
             </v:textbox>
@@ -1627,14 +1545,12 @@
                       <w:lang w:val="es-ES"/>
                     </w:rPr>
                   </w:pPr>
-                  <w:proofErr w:type="spellStart"/>
                   <w:r>
                     <w:rPr>
                       <w:lang w:val="es-ES"/>
                     </w:rPr>
                     <w:t>GestorCliente</w:t>
                   </w:r>
-                  <w:proofErr w:type="spellEnd"/>
                 </w:p>
               </w:txbxContent>
             </v:textbox>
@@ -1656,14 +1572,12 @@
                       <w:lang w:val="es-ES"/>
                     </w:rPr>
                   </w:pPr>
-                  <w:proofErr w:type="spellStart"/>
                   <w:r>
                     <w:rPr>
                       <w:lang w:val="es-ES"/>
                     </w:rPr>
                     <w:t>ABMCliente</w:t>
                   </w:r>
-                  <w:proofErr w:type="spellEnd"/>
                 </w:p>
               </w:txbxContent>
             </v:textbox>
@@ -1683,7 +1597,7 @@
             <wp:cNvGraphicFramePr/>
             <a:graphic xmlns:a="http://schemas.openxmlformats.org/drawingml/2006/main">
               <a:graphicData uri="http://schemas.openxmlformats.org/drawingml/2006/diagram">
-                <dgm:relIds xmlns:dgm="http://schemas.openxmlformats.org/drawingml/2006/diagram" xmlns:r="http://schemas.openxmlformats.org/officeDocument/2006/relationships" r:dm="rId8" r:lo="rId9" r:qs="rId10" r:cs="rId11"/>
+                <dgm:relIds xmlns:dgm="http://schemas.openxmlformats.org/drawingml/2006/diagram" xmlns:r="http://schemas.openxmlformats.org/officeDocument/2006/relationships" r:dm="rId9" r:lo="rId10" r:qs="rId11" r:cs="rId12"/>
               </a:graphicData>
             </a:graphic>
           </wp:inline>
@@ -3832,6 +3746,13 @@
         </dgm:presLayoutVars>
       </dgm:prSet>
       <dgm:spPr/>
+      <dgm:t>
+        <a:bodyPr/>
+        <a:lstStyle/>
+        <a:p>
+          <a:endParaRPr lang="es-AR"/>
+        </a:p>
+      </dgm:t>
     </dgm:pt>
     <dgm:pt modelId="{2374CED1-DE65-4088-A19C-11411537D9A0}" type="pres">
       <dgm:prSet presAssocID="{582DF944-CEA6-4605-A7BE-8B194FCC2230}" presName="node" presStyleLbl="node1" presStyleIdx="0" presStyleCnt="3" custScaleX="52647" custScaleY="28416" custLinFactNeighborX="108" custLinFactNeighborY="-75344">
@@ -3840,6 +3761,13 @@
         </dgm:presLayoutVars>
       </dgm:prSet>
       <dgm:spPr/>
+      <dgm:t>
+        <a:bodyPr/>
+        <a:lstStyle/>
+        <a:p>
+          <a:endParaRPr lang="es-AR"/>
+        </a:p>
+      </dgm:t>
     </dgm:pt>
     <dgm:pt modelId="{CC373DE7-BAF6-4A40-B90E-10B8F087F064}" type="pres">
       <dgm:prSet presAssocID="{26FF688E-CDED-4DF9-9FE9-75DF2AAE3437}" presName="sibTrans" presStyleCnt="0"/>
@@ -3852,6 +3780,13 @@
         </dgm:presLayoutVars>
       </dgm:prSet>
       <dgm:spPr/>
+      <dgm:t>
+        <a:bodyPr/>
+        <a:lstStyle/>
+        <a:p>
+          <a:endParaRPr lang="es-AR"/>
+        </a:p>
+      </dgm:t>
     </dgm:pt>
     <dgm:pt modelId="{CF392EA6-4895-4DB8-935E-C47D283DDE5B}" type="pres">
       <dgm:prSet presAssocID="{C8EC529E-49C4-4BE5-9D62-FAB2ED1C2F52}" presName="sibTrans" presStyleCnt="0"/>
@@ -3864,24 +3799,36 @@
         </dgm:presLayoutVars>
       </dgm:prSet>
       <dgm:spPr/>
+      <dgm:t>
+        <a:bodyPr/>
+        <a:lstStyle/>
+        <a:p>
+          <a:endParaRPr lang="es-AR"/>
+        </a:p>
+      </dgm:t>
     </dgm:pt>
   </dgm:ptLst>
   <dgm:cxnLst>
     <dgm:cxn modelId="{8F3D93D3-0ABF-4A98-A5B1-88512D4D26AA}" srcId="{1228970F-462F-42CD-9C5C-C8AE588C7267}" destId="{088EB5A3-DE01-4DB0-B798-6DA71059265E}" srcOrd="2" destOrd="0" parTransId="{067974CC-4C1C-48F8-BF83-E3DE59E3E6AF}" sibTransId="{EC3D7252-6492-4C17-B17D-F0DE17E4682F}"/>
     <dgm:cxn modelId="{571D546C-446E-4223-B9C1-734FECB2785E}" srcId="{1228970F-462F-42CD-9C5C-C8AE588C7267}" destId="{960360DB-7857-4ABF-9BE9-E40A7612FB40}" srcOrd="1" destOrd="0" parTransId="{9AC799A2-E4B8-41F8-9922-06A655354DF3}" sibTransId="{C8EC529E-49C4-4BE5-9D62-FAB2ED1C2F52}"/>
+    <dgm:cxn modelId="{732C45A0-66AC-4620-8F75-8D8A3BEDCDA0}" type="presOf" srcId="{1228970F-462F-42CD-9C5C-C8AE588C7267}" destId="{5238DF8A-98B0-4D30-A955-1EF9B952E9A6}" srcOrd="0" destOrd="0" presId="urn:microsoft.com/office/officeart/2005/8/layout/default"/>
+    <dgm:cxn modelId="{B06AF51D-845A-4636-918C-26827D588E33}" type="presOf" srcId="{960360DB-7857-4ABF-9BE9-E40A7612FB40}" destId="{EA5FE1F1-EA77-48C7-A4CA-6E6A363AF9B0}" srcOrd="0" destOrd="0" presId="urn:microsoft.com/office/officeart/2005/8/layout/default"/>
     <dgm:cxn modelId="{064CE9A6-9825-458F-AF2B-17CC564835DB}" srcId="{1228970F-462F-42CD-9C5C-C8AE588C7267}" destId="{582DF944-CEA6-4605-A7BE-8B194FCC2230}" srcOrd="0" destOrd="0" parTransId="{7EE23487-002D-4A39-BE46-48AECE88306E}" sibTransId="{26FF688E-CDED-4DF9-9FE9-75DF2AAE3437}"/>
-    <dgm:cxn modelId="{1A86C5CA-594F-4F17-B67B-8B5766F920BF}" type="presOf" srcId="{582DF944-CEA6-4605-A7BE-8B194FCC2230}" destId="{2374CED1-DE65-4088-A19C-11411537D9A0}" srcOrd="0" destOrd="0" presId="urn:microsoft.com/office/officeart/2005/8/layout/default"/>
-    <dgm:cxn modelId="{C19009EE-D1CD-42C8-B86F-4AD6EC5F80A4}" type="presOf" srcId="{088EB5A3-DE01-4DB0-B798-6DA71059265E}" destId="{BF3D7325-C330-44AF-B2A6-FEBAE5E6AA0F}" srcOrd="0" destOrd="0" presId="urn:microsoft.com/office/officeart/2005/8/layout/default"/>
-    <dgm:cxn modelId="{3A0C98D0-9F12-46A0-BF1E-1FD07C3D7ACE}" type="presOf" srcId="{960360DB-7857-4ABF-9BE9-E40A7612FB40}" destId="{EA5FE1F1-EA77-48C7-A4CA-6E6A363AF9B0}" srcOrd="0" destOrd="0" presId="urn:microsoft.com/office/officeart/2005/8/layout/default"/>
-    <dgm:cxn modelId="{3986F6DA-88B9-404A-8D51-8AE4727C29B1}" type="presOf" srcId="{1228970F-462F-42CD-9C5C-C8AE588C7267}" destId="{5238DF8A-98B0-4D30-A955-1EF9B952E9A6}" srcOrd="0" destOrd="0" presId="urn:microsoft.com/office/officeart/2005/8/layout/default"/>
-    <dgm:cxn modelId="{8682C824-B7D3-4FAE-B29F-6593D6962B71}" type="presParOf" srcId="{5238DF8A-98B0-4D30-A955-1EF9B952E9A6}" destId="{2374CED1-DE65-4088-A19C-11411537D9A0}" srcOrd="0" destOrd="0" presId="urn:microsoft.com/office/officeart/2005/8/layout/default"/>
-    <dgm:cxn modelId="{EFC58D84-8A62-4BBB-9707-3D8CFA6191D8}" type="presParOf" srcId="{5238DF8A-98B0-4D30-A955-1EF9B952E9A6}" destId="{CC373DE7-BAF6-4A40-B90E-10B8F087F064}" srcOrd="1" destOrd="0" presId="urn:microsoft.com/office/officeart/2005/8/layout/default"/>
-    <dgm:cxn modelId="{F388C271-9339-45CB-B051-E77DAB3F53F1}" type="presParOf" srcId="{5238DF8A-98B0-4D30-A955-1EF9B952E9A6}" destId="{EA5FE1F1-EA77-48C7-A4CA-6E6A363AF9B0}" srcOrd="2" destOrd="0" presId="urn:microsoft.com/office/officeart/2005/8/layout/default"/>
-    <dgm:cxn modelId="{E2886AAD-0581-4EB1-9D20-D9BB0F273DA5}" type="presParOf" srcId="{5238DF8A-98B0-4D30-A955-1EF9B952E9A6}" destId="{CF392EA6-4895-4DB8-935E-C47D283DDE5B}" srcOrd="3" destOrd="0" presId="urn:microsoft.com/office/officeart/2005/8/layout/default"/>
-    <dgm:cxn modelId="{1EB8CB69-E07C-4BDE-B1D5-DDD35D2495D1}" type="presParOf" srcId="{5238DF8A-98B0-4D30-A955-1EF9B952E9A6}" destId="{BF3D7325-C330-44AF-B2A6-FEBAE5E6AA0F}" srcOrd="4" destOrd="0" presId="urn:microsoft.com/office/officeart/2005/8/layout/default"/>
+    <dgm:cxn modelId="{67718C75-8935-4DFC-8B6C-FE05167A4A7D}" type="presOf" srcId="{088EB5A3-DE01-4DB0-B798-6DA71059265E}" destId="{BF3D7325-C330-44AF-B2A6-FEBAE5E6AA0F}" srcOrd="0" destOrd="0" presId="urn:microsoft.com/office/officeart/2005/8/layout/default"/>
+    <dgm:cxn modelId="{018DDD7F-FA99-4648-AD10-3157E9F7BFC7}" type="presOf" srcId="{582DF944-CEA6-4605-A7BE-8B194FCC2230}" destId="{2374CED1-DE65-4088-A19C-11411537D9A0}" srcOrd="0" destOrd="0" presId="urn:microsoft.com/office/officeart/2005/8/layout/default"/>
+    <dgm:cxn modelId="{5D3BA659-31CA-48D0-8C91-A9A44925D157}" type="presParOf" srcId="{5238DF8A-98B0-4D30-A955-1EF9B952E9A6}" destId="{2374CED1-DE65-4088-A19C-11411537D9A0}" srcOrd="0" destOrd="0" presId="urn:microsoft.com/office/officeart/2005/8/layout/default"/>
+    <dgm:cxn modelId="{AD74480F-4693-4F33-9736-D2A8589454ED}" type="presParOf" srcId="{5238DF8A-98B0-4D30-A955-1EF9B952E9A6}" destId="{CC373DE7-BAF6-4A40-B90E-10B8F087F064}" srcOrd="1" destOrd="0" presId="urn:microsoft.com/office/officeart/2005/8/layout/default"/>
+    <dgm:cxn modelId="{0ADD5DC2-63D4-46C4-A049-A59109181E55}" type="presParOf" srcId="{5238DF8A-98B0-4D30-A955-1EF9B952E9A6}" destId="{EA5FE1F1-EA77-48C7-A4CA-6E6A363AF9B0}" srcOrd="2" destOrd="0" presId="urn:microsoft.com/office/officeart/2005/8/layout/default"/>
+    <dgm:cxn modelId="{E90F1CB1-F78D-43A1-8AAB-749F805A2C61}" type="presParOf" srcId="{5238DF8A-98B0-4D30-A955-1EF9B952E9A6}" destId="{CF392EA6-4895-4DB8-935E-C47D283DDE5B}" srcOrd="3" destOrd="0" presId="urn:microsoft.com/office/officeart/2005/8/layout/default"/>
+    <dgm:cxn modelId="{D78D673D-0B8C-4F34-9509-4A890FFBB1CD}" type="presParOf" srcId="{5238DF8A-98B0-4D30-A955-1EF9B952E9A6}" destId="{BF3D7325-C330-44AF-B2A6-FEBAE5E6AA0F}" srcOrd="4" destOrd="0" presId="urn:microsoft.com/office/officeart/2005/8/layout/default"/>
   </dgm:cxnLst>
   <dgm:bg/>
   <dgm:whole/>
+  <dgm:extLst>
+    <a:ext uri="http://schemas.microsoft.com/office/drawing/2008/diagram">
+      <dsp:dataModelExt xmlns:dsp="http://schemas.microsoft.com/office/drawing/2008/diagram" xmlns="" relId="rId8" minVer="http://schemas.openxmlformats.org/drawingml/2006/diagram"/>
+    </a:ext>
+  </dgm:extLst>
 </dgm:dataModel>
 </file>
 
@@ -4160,6 +4107,13 @@
         </dgm:presLayoutVars>
       </dgm:prSet>
       <dgm:spPr/>
+      <dgm:t>
+        <a:bodyPr/>
+        <a:lstStyle/>
+        <a:p>
+          <a:endParaRPr lang="es-AR"/>
+        </a:p>
+      </dgm:t>
     </dgm:pt>
     <dgm:pt modelId="{A905CC21-E7ED-44DD-B5AC-7027500EEF7A}" type="pres">
       <dgm:prSet presAssocID="{BCF7D249-F8C3-4DB5-95BD-6CC482E61F8B}" presName="parentLin" presStyleCnt="0"/>
@@ -4168,6 +4122,13 @@
     <dgm:pt modelId="{A4377D74-C67A-4F2D-B3EB-85F409A22A12}" type="pres">
       <dgm:prSet presAssocID="{BCF7D249-F8C3-4DB5-95BD-6CC482E61F8B}" presName="parentLeftMargin" presStyleLbl="node1" presStyleIdx="0" presStyleCnt="3"/>
       <dgm:spPr/>
+      <dgm:t>
+        <a:bodyPr/>
+        <a:lstStyle/>
+        <a:p>
+          <a:endParaRPr lang="es-AR"/>
+        </a:p>
+      </dgm:t>
     </dgm:pt>
     <dgm:pt modelId="{EAAAA85B-A7CA-4196-99D1-7F931F5B17D6}" type="pres">
       <dgm:prSet presAssocID="{BCF7D249-F8C3-4DB5-95BD-6CC482E61F8B}" presName="parentText" presStyleLbl="node1" presStyleIdx="0" presStyleCnt="3" custScaleY="17408" custLinFactNeighborX="-75694" custLinFactNeighborY="-68446">
@@ -4222,6 +4183,13 @@
     <dgm:pt modelId="{EE9C5530-3F50-43B0-89DD-F5354E150B3C}" type="pres">
       <dgm:prSet presAssocID="{CB5EACD8-3048-4BCC-9140-1AE6DC0F3AB1}" presName="parentLeftMargin" presStyleLbl="node1" presStyleIdx="0" presStyleCnt="3"/>
       <dgm:spPr/>
+      <dgm:t>
+        <a:bodyPr/>
+        <a:lstStyle/>
+        <a:p>
+          <a:endParaRPr lang="es-AR"/>
+        </a:p>
+      </dgm:t>
     </dgm:pt>
     <dgm:pt modelId="{2C485E44-07D9-489F-B45F-12004842D086}" type="pres">
       <dgm:prSet presAssocID="{CB5EACD8-3048-4BCC-9140-1AE6DC0F3AB1}" presName="parentText" presStyleLbl="node1" presStyleIdx="1" presStyleCnt="3" custScaleY="19516" custLinFactNeighborX="-79167" custLinFactNeighborY="-35261">
@@ -4276,6 +4244,13 @@
     <dgm:pt modelId="{495AFA01-C284-4B62-9FE4-EB0A6FB8EF71}" type="pres">
       <dgm:prSet presAssocID="{E1F53571-00B1-49F8-9EFF-668FBD6A6DD4}" presName="parentLeftMargin" presStyleLbl="node1" presStyleIdx="1" presStyleCnt="3"/>
       <dgm:spPr/>
+      <dgm:t>
+        <a:bodyPr/>
+        <a:lstStyle/>
+        <a:p>
+          <a:endParaRPr lang="es-AR"/>
+        </a:p>
+      </dgm:t>
     </dgm:pt>
     <dgm:pt modelId="{1ED7BDE4-70A2-4C8A-A083-176D047DB4F6}" type="pres">
       <dgm:prSet presAssocID="{E1F53571-00B1-49F8-9EFF-668FBD6A6DD4}" presName="parentText" presStyleLbl="node1" presStyleIdx="2" presStyleCnt="3" custScaleY="16866" custLinFactNeighborX="-72222" custLinFactNeighborY="-512">
@@ -4328,37 +4303,777 @@
     </dgm:pt>
   </dgm:ptLst>
   <dgm:cxnLst>
-    <dgm:cxn modelId="{73D47020-AFEA-4AAB-9C27-A70A9D8587CD}" type="presOf" srcId="{BCF7D249-F8C3-4DB5-95BD-6CC482E61F8B}" destId="{EAAAA85B-A7CA-4196-99D1-7F931F5B17D6}" srcOrd="1" destOrd="0" presId="urn:microsoft.com/office/officeart/2005/8/layout/list1"/>
-    <dgm:cxn modelId="{B59DDC25-7B58-4AB0-995A-37BFE759F922}" type="presOf" srcId="{7832F791-F980-49BE-84F8-1CF047F1EE33}" destId="{2BB3EA39-5204-4E0E-A76D-99058027522A}" srcOrd="0" destOrd="0" presId="urn:microsoft.com/office/officeart/2005/8/layout/list1"/>
+    <dgm:cxn modelId="{70451BA7-CF44-43B5-9AAC-19EABFC16A80}" srcId="{7832F791-F980-49BE-84F8-1CF047F1EE33}" destId="{CB5EACD8-3048-4BCC-9140-1AE6DC0F3AB1}" srcOrd="1" destOrd="0" parTransId="{718ED5C1-5A2C-48E8-B680-B747E3B5FE96}" sibTransId="{7C214E2F-5929-4C9E-A47B-41F2F0E7BD5E}"/>
+    <dgm:cxn modelId="{4B07FC28-B87F-4F61-A722-3FA5279D7D8E}" srcId="{7832F791-F980-49BE-84F8-1CF047F1EE33}" destId="{BCF7D249-F8C3-4DB5-95BD-6CC482E61F8B}" srcOrd="0" destOrd="0" parTransId="{AA448DF1-911A-4F66-83D5-D7479D95A6C8}" sibTransId="{2F9A06BF-4DC8-4B6A-9D13-F970C30C0A9F}"/>
+    <dgm:cxn modelId="{C5605C80-E1C2-4452-99EE-FF671E956C87}" type="presOf" srcId="{CB5EACD8-3048-4BCC-9140-1AE6DC0F3AB1}" destId="{EE9C5530-3F50-43B0-89DD-F5354E150B3C}" srcOrd="0" destOrd="0" presId="urn:microsoft.com/office/officeart/2005/8/layout/list1"/>
+    <dgm:cxn modelId="{4D5E938C-2E75-45C6-AC75-61CFCF37F66C}" type="presOf" srcId="{BCF7D249-F8C3-4DB5-95BD-6CC482E61F8B}" destId="{EAAAA85B-A7CA-4196-99D1-7F931F5B17D6}" srcOrd="1" destOrd="0" presId="urn:microsoft.com/office/officeart/2005/8/layout/list1"/>
+    <dgm:cxn modelId="{95342258-0B41-471E-8973-242A694FF1FA}" type="presOf" srcId="{7832F791-F980-49BE-84F8-1CF047F1EE33}" destId="{2BB3EA39-5204-4E0E-A76D-99058027522A}" srcOrd="0" destOrd="0" presId="urn:microsoft.com/office/officeart/2005/8/layout/list1"/>
+    <dgm:cxn modelId="{3A75D9EF-2EDD-444F-928D-444384FBA3EA}" type="presOf" srcId="{E1F53571-00B1-49F8-9EFF-668FBD6A6DD4}" destId="{1ED7BDE4-70A2-4C8A-A083-176D047DB4F6}" srcOrd="1" destOrd="0" presId="urn:microsoft.com/office/officeart/2005/8/layout/list1"/>
+    <dgm:cxn modelId="{0AD759A6-3D4C-4142-84A6-0935E968D071}" type="presOf" srcId="{BCF7D249-F8C3-4DB5-95BD-6CC482E61F8B}" destId="{A4377D74-C67A-4F2D-B3EB-85F409A22A12}" srcOrd="0" destOrd="0" presId="urn:microsoft.com/office/officeart/2005/8/layout/list1"/>
+    <dgm:cxn modelId="{B77A4E2D-C527-4ED5-A982-D7A771EEA8F2}" type="presOf" srcId="{CB5EACD8-3048-4BCC-9140-1AE6DC0F3AB1}" destId="{2C485E44-07D9-489F-B45F-12004842D086}" srcOrd="1" destOrd="0" presId="urn:microsoft.com/office/officeart/2005/8/layout/list1"/>
+    <dgm:cxn modelId="{CB49DBED-694D-4FC1-9898-E717C77D883E}" type="presOf" srcId="{E1F53571-00B1-49F8-9EFF-668FBD6A6DD4}" destId="{495AFA01-C284-4B62-9FE4-EB0A6FB8EF71}" srcOrd="0" destOrd="0" presId="urn:microsoft.com/office/officeart/2005/8/layout/list1"/>
     <dgm:cxn modelId="{86A34542-6491-452C-A673-4699DD2B591F}" srcId="{7832F791-F980-49BE-84F8-1CF047F1EE33}" destId="{E1F53571-00B1-49F8-9EFF-668FBD6A6DD4}" srcOrd="2" destOrd="0" parTransId="{33B0FDFE-EF61-4833-97FD-25A2E9D7AFA0}" sibTransId="{87A01AD6-721C-41E6-BD17-85415AEFA499}"/>
-    <dgm:cxn modelId="{A3F172D7-B860-4C53-A7C4-A07D285C6A6E}" type="presOf" srcId="{E1F53571-00B1-49F8-9EFF-668FBD6A6DD4}" destId="{1ED7BDE4-70A2-4C8A-A083-176D047DB4F6}" srcOrd="1" destOrd="0" presId="urn:microsoft.com/office/officeart/2005/8/layout/list1"/>
-    <dgm:cxn modelId="{5393E16F-E60C-4192-89F4-A1CA7ABF684A}" type="presOf" srcId="{BCF7D249-F8C3-4DB5-95BD-6CC482E61F8B}" destId="{A4377D74-C67A-4F2D-B3EB-85F409A22A12}" srcOrd="0" destOrd="0" presId="urn:microsoft.com/office/officeart/2005/8/layout/list1"/>
-    <dgm:cxn modelId="{70451BA7-CF44-43B5-9AAC-19EABFC16A80}" srcId="{7832F791-F980-49BE-84F8-1CF047F1EE33}" destId="{CB5EACD8-3048-4BCC-9140-1AE6DC0F3AB1}" srcOrd="1" destOrd="0" parTransId="{718ED5C1-5A2C-48E8-B680-B747E3B5FE96}" sibTransId="{7C214E2F-5929-4C9E-A47B-41F2F0E7BD5E}"/>
-    <dgm:cxn modelId="{31F74D61-F040-481A-A881-F99533FB0C73}" type="presOf" srcId="{E1F53571-00B1-49F8-9EFF-668FBD6A6DD4}" destId="{495AFA01-C284-4B62-9FE4-EB0A6FB8EF71}" srcOrd="0" destOrd="0" presId="urn:microsoft.com/office/officeart/2005/8/layout/list1"/>
-    <dgm:cxn modelId="{4B07FC28-B87F-4F61-A722-3FA5279D7D8E}" srcId="{7832F791-F980-49BE-84F8-1CF047F1EE33}" destId="{BCF7D249-F8C3-4DB5-95BD-6CC482E61F8B}" srcOrd="0" destOrd="0" parTransId="{AA448DF1-911A-4F66-83D5-D7479D95A6C8}" sibTransId="{2F9A06BF-4DC8-4B6A-9D13-F970C30C0A9F}"/>
-    <dgm:cxn modelId="{EC21F5B8-CB3A-4E19-A18D-75CBECFA2ED7}" type="presOf" srcId="{CB5EACD8-3048-4BCC-9140-1AE6DC0F3AB1}" destId="{2C485E44-07D9-489F-B45F-12004842D086}" srcOrd="1" destOrd="0" presId="urn:microsoft.com/office/officeart/2005/8/layout/list1"/>
-    <dgm:cxn modelId="{0BA6895D-ED40-41D9-A1CD-8460396E11E7}" type="presOf" srcId="{CB5EACD8-3048-4BCC-9140-1AE6DC0F3AB1}" destId="{EE9C5530-3F50-43B0-89DD-F5354E150B3C}" srcOrd="0" destOrd="0" presId="urn:microsoft.com/office/officeart/2005/8/layout/list1"/>
-    <dgm:cxn modelId="{0584FCCB-6697-4F0E-8CB3-088466058604}" type="presParOf" srcId="{2BB3EA39-5204-4E0E-A76D-99058027522A}" destId="{A905CC21-E7ED-44DD-B5AC-7027500EEF7A}" srcOrd="0" destOrd="0" presId="urn:microsoft.com/office/officeart/2005/8/layout/list1"/>
-    <dgm:cxn modelId="{19619F84-53B6-4C9D-A341-E149C8CFFB54}" type="presParOf" srcId="{A905CC21-E7ED-44DD-B5AC-7027500EEF7A}" destId="{A4377D74-C67A-4F2D-B3EB-85F409A22A12}" srcOrd="0" destOrd="0" presId="urn:microsoft.com/office/officeart/2005/8/layout/list1"/>
-    <dgm:cxn modelId="{49C0138F-FAE8-4946-8682-9FF9879D8085}" type="presParOf" srcId="{A905CC21-E7ED-44DD-B5AC-7027500EEF7A}" destId="{EAAAA85B-A7CA-4196-99D1-7F931F5B17D6}" srcOrd="1" destOrd="0" presId="urn:microsoft.com/office/officeart/2005/8/layout/list1"/>
-    <dgm:cxn modelId="{2D8FCAFA-C3DA-49BE-B3E6-396242A21BFD}" type="presParOf" srcId="{2BB3EA39-5204-4E0E-A76D-99058027522A}" destId="{741AE3D5-268F-4578-AD29-7545EC016DE0}" srcOrd="1" destOrd="0" presId="urn:microsoft.com/office/officeart/2005/8/layout/list1"/>
-    <dgm:cxn modelId="{D1529EA8-79FF-4B59-8868-C83D589DD37B}" type="presParOf" srcId="{2BB3EA39-5204-4E0E-A76D-99058027522A}" destId="{35EB082C-7A96-415D-A6D3-128355E5DFB2}" srcOrd="2" destOrd="0" presId="urn:microsoft.com/office/officeart/2005/8/layout/list1"/>
-    <dgm:cxn modelId="{AA5BF9DD-63A3-4566-82D9-456B948129C1}" type="presParOf" srcId="{2BB3EA39-5204-4E0E-A76D-99058027522A}" destId="{6BD70538-3EAF-4761-8F95-EB132DF73224}" srcOrd="3" destOrd="0" presId="urn:microsoft.com/office/officeart/2005/8/layout/list1"/>
-    <dgm:cxn modelId="{8AA07A10-C8BD-463C-AFEB-D71F08B784B3}" type="presParOf" srcId="{2BB3EA39-5204-4E0E-A76D-99058027522A}" destId="{45F86AAC-443A-49C2-B239-5786197DA197}" srcOrd="4" destOrd="0" presId="urn:microsoft.com/office/officeart/2005/8/layout/list1"/>
-    <dgm:cxn modelId="{8DE7A2EE-1E99-4123-B33C-82F571919AB2}" type="presParOf" srcId="{45F86AAC-443A-49C2-B239-5786197DA197}" destId="{EE9C5530-3F50-43B0-89DD-F5354E150B3C}" srcOrd="0" destOrd="0" presId="urn:microsoft.com/office/officeart/2005/8/layout/list1"/>
-    <dgm:cxn modelId="{74E82ECF-0E14-40A7-BA64-777F82F93EF1}" type="presParOf" srcId="{45F86AAC-443A-49C2-B239-5786197DA197}" destId="{2C485E44-07D9-489F-B45F-12004842D086}" srcOrd="1" destOrd="0" presId="urn:microsoft.com/office/officeart/2005/8/layout/list1"/>
-    <dgm:cxn modelId="{B31F26A6-AF89-4903-AF28-E99CFF002786}" type="presParOf" srcId="{2BB3EA39-5204-4E0E-A76D-99058027522A}" destId="{6E585CD0-3C43-4621-9BFA-B7EEFA1532DC}" srcOrd="5" destOrd="0" presId="urn:microsoft.com/office/officeart/2005/8/layout/list1"/>
-    <dgm:cxn modelId="{E9F076DE-7757-4146-88E4-CC911D0C6CD9}" type="presParOf" srcId="{2BB3EA39-5204-4E0E-A76D-99058027522A}" destId="{37613284-0FD6-4494-B91B-387CDF5E43E7}" srcOrd="6" destOrd="0" presId="urn:microsoft.com/office/officeart/2005/8/layout/list1"/>
-    <dgm:cxn modelId="{4744AE66-67CA-4DFA-9411-7FA7BF85B497}" type="presParOf" srcId="{2BB3EA39-5204-4E0E-A76D-99058027522A}" destId="{8136779D-480C-486A-BE3B-DA0C45EA109D}" srcOrd="7" destOrd="0" presId="urn:microsoft.com/office/officeart/2005/8/layout/list1"/>
-    <dgm:cxn modelId="{F58B3A39-B06B-44B4-AC8C-42A31E944E79}" type="presParOf" srcId="{2BB3EA39-5204-4E0E-A76D-99058027522A}" destId="{BA07E754-DFFA-4F3B-9CBB-1F84C5A236DF}" srcOrd="8" destOrd="0" presId="urn:microsoft.com/office/officeart/2005/8/layout/list1"/>
-    <dgm:cxn modelId="{C566E364-BB48-4301-B611-7493C16DEEF1}" type="presParOf" srcId="{BA07E754-DFFA-4F3B-9CBB-1F84C5A236DF}" destId="{495AFA01-C284-4B62-9FE4-EB0A6FB8EF71}" srcOrd="0" destOrd="0" presId="urn:microsoft.com/office/officeart/2005/8/layout/list1"/>
-    <dgm:cxn modelId="{B4168931-DFF9-48F4-A1D9-B868A0E54171}" type="presParOf" srcId="{BA07E754-DFFA-4F3B-9CBB-1F84C5A236DF}" destId="{1ED7BDE4-70A2-4C8A-A083-176D047DB4F6}" srcOrd="1" destOrd="0" presId="urn:microsoft.com/office/officeart/2005/8/layout/list1"/>
-    <dgm:cxn modelId="{F7FFB10D-C4FB-42E5-8A80-D4B4406C411D}" type="presParOf" srcId="{2BB3EA39-5204-4E0E-A76D-99058027522A}" destId="{1F67D615-EFB1-4966-A505-2F14BA13407B}" srcOrd="9" destOrd="0" presId="urn:microsoft.com/office/officeart/2005/8/layout/list1"/>
-    <dgm:cxn modelId="{93546335-9381-4965-887D-1A4EF739419A}" type="presParOf" srcId="{2BB3EA39-5204-4E0E-A76D-99058027522A}" destId="{6F436DFD-CE45-4009-81FB-800ACC7893D3}" srcOrd="10" destOrd="0" presId="urn:microsoft.com/office/officeart/2005/8/layout/list1"/>
+    <dgm:cxn modelId="{19637AFA-EAED-4779-A243-A7090C56D91D}" type="presParOf" srcId="{2BB3EA39-5204-4E0E-A76D-99058027522A}" destId="{A905CC21-E7ED-44DD-B5AC-7027500EEF7A}" srcOrd="0" destOrd="0" presId="urn:microsoft.com/office/officeart/2005/8/layout/list1"/>
+    <dgm:cxn modelId="{26F77114-5842-4BDF-B229-79C1CFA27395}" type="presParOf" srcId="{A905CC21-E7ED-44DD-B5AC-7027500EEF7A}" destId="{A4377D74-C67A-4F2D-B3EB-85F409A22A12}" srcOrd="0" destOrd="0" presId="urn:microsoft.com/office/officeart/2005/8/layout/list1"/>
+    <dgm:cxn modelId="{16B2C1E9-56EA-4AF9-A0AC-7F45D056402A}" type="presParOf" srcId="{A905CC21-E7ED-44DD-B5AC-7027500EEF7A}" destId="{EAAAA85B-A7CA-4196-99D1-7F931F5B17D6}" srcOrd="1" destOrd="0" presId="urn:microsoft.com/office/officeart/2005/8/layout/list1"/>
+    <dgm:cxn modelId="{7C675467-6F4E-4740-8E50-E8A55EE8FB71}" type="presParOf" srcId="{2BB3EA39-5204-4E0E-A76D-99058027522A}" destId="{741AE3D5-268F-4578-AD29-7545EC016DE0}" srcOrd="1" destOrd="0" presId="urn:microsoft.com/office/officeart/2005/8/layout/list1"/>
+    <dgm:cxn modelId="{0E83C34C-F1E1-4D59-AF71-9A9CC48A85E7}" type="presParOf" srcId="{2BB3EA39-5204-4E0E-A76D-99058027522A}" destId="{35EB082C-7A96-415D-A6D3-128355E5DFB2}" srcOrd="2" destOrd="0" presId="urn:microsoft.com/office/officeart/2005/8/layout/list1"/>
+    <dgm:cxn modelId="{ECA0A193-2241-4E03-931F-AB1ED85AC147}" type="presParOf" srcId="{2BB3EA39-5204-4E0E-A76D-99058027522A}" destId="{6BD70538-3EAF-4761-8F95-EB132DF73224}" srcOrd="3" destOrd="0" presId="urn:microsoft.com/office/officeart/2005/8/layout/list1"/>
+    <dgm:cxn modelId="{773DA408-B97F-4B95-A401-FFC27304060E}" type="presParOf" srcId="{2BB3EA39-5204-4E0E-A76D-99058027522A}" destId="{45F86AAC-443A-49C2-B239-5786197DA197}" srcOrd="4" destOrd="0" presId="urn:microsoft.com/office/officeart/2005/8/layout/list1"/>
+    <dgm:cxn modelId="{B0802976-49C6-4390-9F52-15182391FAE9}" type="presParOf" srcId="{45F86AAC-443A-49C2-B239-5786197DA197}" destId="{EE9C5530-3F50-43B0-89DD-F5354E150B3C}" srcOrd="0" destOrd="0" presId="urn:microsoft.com/office/officeart/2005/8/layout/list1"/>
+    <dgm:cxn modelId="{BE047961-F8FA-435A-972B-90264637CBE7}" type="presParOf" srcId="{45F86AAC-443A-49C2-B239-5786197DA197}" destId="{2C485E44-07D9-489F-B45F-12004842D086}" srcOrd="1" destOrd="0" presId="urn:microsoft.com/office/officeart/2005/8/layout/list1"/>
+    <dgm:cxn modelId="{E442352E-D3DC-4398-B396-5691D9ACE65E}" type="presParOf" srcId="{2BB3EA39-5204-4E0E-A76D-99058027522A}" destId="{6E585CD0-3C43-4621-9BFA-B7EEFA1532DC}" srcOrd="5" destOrd="0" presId="urn:microsoft.com/office/officeart/2005/8/layout/list1"/>
+    <dgm:cxn modelId="{B268EE14-F4B0-4C8C-A51A-970B69E78834}" type="presParOf" srcId="{2BB3EA39-5204-4E0E-A76D-99058027522A}" destId="{37613284-0FD6-4494-B91B-387CDF5E43E7}" srcOrd="6" destOrd="0" presId="urn:microsoft.com/office/officeart/2005/8/layout/list1"/>
+    <dgm:cxn modelId="{0074882D-901E-448B-A282-93312552CB1F}" type="presParOf" srcId="{2BB3EA39-5204-4E0E-A76D-99058027522A}" destId="{8136779D-480C-486A-BE3B-DA0C45EA109D}" srcOrd="7" destOrd="0" presId="urn:microsoft.com/office/officeart/2005/8/layout/list1"/>
+    <dgm:cxn modelId="{C52ED5F1-4D6E-4244-B72E-152C6A24D638}" type="presParOf" srcId="{2BB3EA39-5204-4E0E-A76D-99058027522A}" destId="{BA07E754-DFFA-4F3B-9CBB-1F84C5A236DF}" srcOrd="8" destOrd="0" presId="urn:microsoft.com/office/officeart/2005/8/layout/list1"/>
+    <dgm:cxn modelId="{A90D6227-D18D-4322-97CC-90152C11BD4B}" type="presParOf" srcId="{BA07E754-DFFA-4F3B-9CBB-1F84C5A236DF}" destId="{495AFA01-C284-4B62-9FE4-EB0A6FB8EF71}" srcOrd="0" destOrd="0" presId="urn:microsoft.com/office/officeart/2005/8/layout/list1"/>
+    <dgm:cxn modelId="{A97AF0DC-D5A6-44D4-B7F0-64E504AE1F7B}" type="presParOf" srcId="{BA07E754-DFFA-4F3B-9CBB-1F84C5A236DF}" destId="{1ED7BDE4-70A2-4C8A-A083-176D047DB4F6}" srcOrd="1" destOrd="0" presId="urn:microsoft.com/office/officeart/2005/8/layout/list1"/>
+    <dgm:cxn modelId="{972B2AA9-AECE-4478-988A-B56DC230B874}" type="presParOf" srcId="{2BB3EA39-5204-4E0E-A76D-99058027522A}" destId="{1F67D615-EFB1-4966-A505-2F14BA13407B}" srcOrd="9" destOrd="0" presId="urn:microsoft.com/office/officeart/2005/8/layout/list1"/>
+    <dgm:cxn modelId="{3CE9FCD8-7A16-4086-B581-22A9BCCE044F}" type="presParOf" srcId="{2BB3EA39-5204-4E0E-A76D-99058027522A}" destId="{6F436DFD-CE45-4009-81FB-800ACC7893D3}" srcOrd="10" destOrd="0" presId="urn:microsoft.com/office/officeart/2005/8/layout/list1"/>
   </dgm:cxnLst>
   <dgm:bg/>
   <dgm:whole/>
+  <dgm:extLst>
+    <a:ext uri="http://schemas.microsoft.com/office/drawing/2008/diagram">
+      <dsp:dataModelExt xmlns:dsp="http://schemas.microsoft.com/office/drawing/2008/diagram" xmlns="" relId="rId13" minVer="http://schemas.openxmlformats.org/drawingml/2006/diagram"/>
+    </a:ext>
+  </dgm:extLst>
 </dgm:dataModel>
+</file>
+
+<file path=word/diagrams/drawing1.xml><?xml version="1.0" encoding="utf-8"?>
+<dsp:drawing xmlns:dgm="http://schemas.openxmlformats.org/drawingml/2006/diagram" xmlns:a="http://schemas.openxmlformats.org/drawingml/2006/main" xmlns:dsp="http://schemas.microsoft.com/office/drawing/2008/diagram">
+  <dsp:spTree>
+    <dsp:nvGrpSpPr>
+      <dsp:cNvPr id="0" name=""/>
+      <dsp:cNvGrpSpPr/>
+    </dsp:nvGrpSpPr>
+    <dsp:grpSpPr/>
+    <dsp:sp modelId="{2374CED1-DE65-4088-A19C-11411537D9A0}">
+      <dsp:nvSpPr>
+        <dsp:cNvPr id="0" name=""/>
+        <dsp:cNvSpPr/>
+      </dsp:nvSpPr>
+      <dsp:spPr>
+        <a:xfrm>
+          <a:off x="1434133" y="0"/>
+          <a:ext cx="2628918" cy="851368"/>
+        </a:xfrm>
+        <a:prstGeom prst="rect">
+          <a:avLst/>
+        </a:prstGeom>
+        <a:solidFill>
+          <a:schemeClr val="lt1"/>
+        </a:solidFill>
+        <a:ln w="25400" cap="flat" cmpd="sng" algn="ctr">
+          <a:solidFill>
+            <a:schemeClr val="accent3"/>
+          </a:solidFill>
+          <a:prstDash val="solid"/>
+        </a:ln>
+        <a:effectLst/>
+      </dsp:spPr>
+      <dsp:style>
+        <a:lnRef idx="2">
+          <a:schemeClr val="accent3"/>
+        </a:lnRef>
+        <a:fillRef idx="1">
+          <a:schemeClr val="lt1"/>
+        </a:fillRef>
+        <a:effectRef idx="0">
+          <a:schemeClr val="accent3"/>
+        </a:effectRef>
+        <a:fontRef idx="minor">
+          <a:schemeClr val="dk1"/>
+        </a:fontRef>
+      </dsp:style>
+      <dsp:txBody>
+        <a:bodyPr spcFirstLastPara="0" vert="horz" wrap="square" lIns="87630" tIns="87630" rIns="87630" bIns="87630" numCol="1" spcCol="1270" anchor="ctr" anchorCtr="0">
+          <a:noAutofit/>
+        </a:bodyPr>
+        <a:lstStyle/>
+        <a:p>
+          <a:pPr lvl="0" algn="ctr" defTabSz="1022350">
+            <a:lnSpc>
+              <a:spcPct val="90000"/>
+            </a:lnSpc>
+            <a:spcBef>
+              <a:spcPct val="0"/>
+            </a:spcBef>
+            <a:spcAft>
+              <a:spcPct val="35000"/>
+            </a:spcAft>
+          </a:pPr>
+          <a:r>
+            <a:rPr lang="es-AR" sz="2300" b="1" kern="1200" cap="none" spc="0">
+              <a:ln w="1905"/>
+              <a:gradFill>
+                <a:gsLst>
+                  <a:gs pos="0">
+                    <a:schemeClr val="accent6">
+                      <a:shade val="20000"/>
+                      <a:satMod val="200000"/>
+                    </a:schemeClr>
+                  </a:gs>
+                  <a:gs pos="78000">
+                    <a:schemeClr val="accent6">
+                      <a:tint val="90000"/>
+                      <a:shade val="89000"/>
+                      <a:satMod val="220000"/>
+                    </a:schemeClr>
+                  </a:gs>
+                  <a:gs pos="100000">
+                    <a:schemeClr val="accent6">
+                      <a:tint val="12000"/>
+                      <a:satMod val="255000"/>
+                    </a:schemeClr>
+                  </a:gs>
+                </a:gsLst>
+                <a:lin ang="5400000"/>
+              </a:gradFill>
+              <a:effectLst>
+                <a:innerShdw blurRad="69850" dist="43180" dir="5400000">
+                  <a:srgbClr val="000000">
+                    <a:alpha val="65000"/>
+                  </a:srgbClr>
+                </a:innerShdw>
+              </a:effectLst>
+            </a:rPr>
+            <a:t>Capa de Presentación</a:t>
+          </a:r>
+        </a:p>
+      </dsp:txBody>
+      <dsp:txXfrm>
+        <a:off x="1434133" y="0"/>
+        <a:ext cx="2628918" cy="851368"/>
+      </dsp:txXfrm>
+    </dsp:sp>
+    <dsp:sp modelId="{EA5FE1F1-EA77-48C7-A4CA-6E6A363AF9B0}">
+      <dsp:nvSpPr>
+        <dsp:cNvPr id="0" name=""/>
+        <dsp:cNvSpPr/>
+      </dsp:nvSpPr>
+      <dsp:spPr>
+        <a:xfrm>
+          <a:off x="1442572" y="1256921"/>
+          <a:ext cx="2639104" cy="843099"/>
+        </a:xfrm>
+        <a:prstGeom prst="rect">
+          <a:avLst/>
+        </a:prstGeom>
+        <a:solidFill>
+          <a:schemeClr val="lt1"/>
+        </a:solidFill>
+        <a:ln w="25400" cap="flat" cmpd="sng" algn="ctr">
+          <a:solidFill>
+            <a:schemeClr val="accent3"/>
+          </a:solidFill>
+          <a:prstDash val="solid"/>
+        </a:ln>
+        <a:effectLst/>
+      </dsp:spPr>
+      <dsp:style>
+        <a:lnRef idx="2">
+          <a:schemeClr val="accent3"/>
+        </a:lnRef>
+        <a:fillRef idx="1">
+          <a:schemeClr val="lt1"/>
+        </a:fillRef>
+        <a:effectRef idx="0">
+          <a:schemeClr val="accent3"/>
+        </a:effectRef>
+        <a:fontRef idx="minor">
+          <a:schemeClr val="dk1"/>
+        </a:fontRef>
+      </dsp:style>
+      <dsp:txBody>
+        <a:bodyPr spcFirstLastPara="0" vert="horz" wrap="square" lIns="87630" tIns="87630" rIns="87630" bIns="87630" numCol="1" spcCol="1270" anchor="ctr" anchorCtr="0">
+          <a:noAutofit/>
+        </a:bodyPr>
+        <a:lstStyle/>
+        <a:p>
+          <a:pPr lvl="0" algn="ctr" defTabSz="1022350">
+            <a:lnSpc>
+              <a:spcPct val="90000"/>
+            </a:lnSpc>
+            <a:spcBef>
+              <a:spcPct val="0"/>
+            </a:spcBef>
+            <a:spcAft>
+              <a:spcPct val="35000"/>
+            </a:spcAft>
+          </a:pPr>
+          <a:r>
+            <a:rPr lang="es-AR" sz="2300" b="1" kern="1200" cap="none" spc="0">
+              <a:ln w="1905"/>
+              <a:gradFill>
+                <a:gsLst>
+                  <a:gs pos="0">
+                    <a:schemeClr val="accent6">
+                      <a:shade val="20000"/>
+                      <a:satMod val="200000"/>
+                    </a:schemeClr>
+                  </a:gs>
+                  <a:gs pos="78000">
+                    <a:schemeClr val="accent6">
+                      <a:tint val="90000"/>
+                      <a:shade val="89000"/>
+                      <a:satMod val="220000"/>
+                    </a:schemeClr>
+                  </a:gs>
+                  <a:gs pos="100000">
+                    <a:schemeClr val="accent6">
+                      <a:tint val="12000"/>
+                      <a:satMod val="255000"/>
+                    </a:schemeClr>
+                  </a:gs>
+                </a:gsLst>
+                <a:lin ang="5400000"/>
+              </a:gradFill>
+              <a:effectLst>
+                <a:innerShdw blurRad="69850" dist="43180" dir="5400000">
+                  <a:srgbClr val="000000">
+                    <a:alpha val="65000"/>
+                  </a:srgbClr>
+                </a:innerShdw>
+              </a:effectLst>
+            </a:rPr>
+            <a:t>Capa de Negocio</a:t>
+          </a:r>
+        </a:p>
+      </dsp:txBody>
+      <dsp:txXfrm>
+        <a:off x="1442572" y="1256921"/>
+        <a:ext cx="2639104" cy="843099"/>
+      </dsp:txXfrm>
+    </dsp:sp>
+    <dsp:sp modelId="{BF3D7325-C330-44AF-B2A6-FEBAE5E6AA0F}">
+      <dsp:nvSpPr>
+        <dsp:cNvPr id="0" name=""/>
+        <dsp:cNvSpPr/>
+      </dsp:nvSpPr>
+      <dsp:spPr>
+        <a:xfrm>
+          <a:off x="1446792" y="2526983"/>
+          <a:ext cx="2663622" cy="848851"/>
+        </a:xfrm>
+        <a:prstGeom prst="rect">
+          <a:avLst/>
+        </a:prstGeom>
+        <a:solidFill>
+          <a:schemeClr val="lt1"/>
+        </a:solidFill>
+        <a:ln w="25400" cap="flat" cmpd="sng" algn="ctr">
+          <a:solidFill>
+            <a:schemeClr val="accent3"/>
+          </a:solidFill>
+          <a:prstDash val="solid"/>
+        </a:ln>
+        <a:effectLst/>
+      </dsp:spPr>
+      <dsp:style>
+        <a:lnRef idx="2">
+          <a:schemeClr val="accent3"/>
+        </a:lnRef>
+        <a:fillRef idx="1">
+          <a:schemeClr val="lt1"/>
+        </a:fillRef>
+        <a:effectRef idx="0">
+          <a:schemeClr val="accent3"/>
+        </a:effectRef>
+        <a:fontRef idx="minor">
+          <a:schemeClr val="dk1"/>
+        </a:fontRef>
+      </dsp:style>
+      <dsp:txBody>
+        <a:bodyPr spcFirstLastPara="0" vert="horz" wrap="square" lIns="87630" tIns="87630" rIns="87630" bIns="87630" numCol="1" spcCol="1270" anchor="ctr" anchorCtr="0">
+          <a:noAutofit/>
+        </a:bodyPr>
+        <a:lstStyle/>
+        <a:p>
+          <a:pPr lvl="0" algn="ctr" defTabSz="1022350">
+            <a:lnSpc>
+              <a:spcPct val="90000"/>
+            </a:lnSpc>
+            <a:spcBef>
+              <a:spcPct val="0"/>
+            </a:spcBef>
+            <a:spcAft>
+              <a:spcPct val="35000"/>
+            </a:spcAft>
+          </a:pPr>
+          <a:r>
+            <a:rPr lang="es-AR" sz="2300" b="1" kern="1200" cap="none" spc="0">
+              <a:ln w="1905"/>
+              <a:gradFill>
+                <a:gsLst>
+                  <a:gs pos="0">
+                    <a:schemeClr val="accent6">
+                      <a:shade val="20000"/>
+                      <a:satMod val="200000"/>
+                    </a:schemeClr>
+                  </a:gs>
+                  <a:gs pos="78000">
+                    <a:schemeClr val="accent6">
+                      <a:tint val="90000"/>
+                      <a:shade val="89000"/>
+                      <a:satMod val="220000"/>
+                    </a:schemeClr>
+                  </a:gs>
+                  <a:gs pos="100000">
+                    <a:schemeClr val="accent6">
+                      <a:tint val="12000"/>
+                      <a:satMod val="255000"/>
+                    </a:schemeClr>
+                  </a:gs>
+                </a:gsLst>
+                <a:lin ang="5400000"/>
+              </a:gradFill>
+              <a:effectLst>
+                <a:innerShdw blurRad="69850" dist="43180" dir="5400000">
+                  <a:srgbClr val="000000">
+                    <a:alpha val="65000"/>
+                  </a:srgbClr>
+                </a:innerShdw>
+              </a:effectLst>
+            </a:rPr>
+            <a:t>Capa de Datos</a:t>
+          </a:r>
+        </a:p>
+      </dsp:txBody>
+      <dsp:txXfrm>
+        <a:off x="1446792" y="2526983"/>
+        <a:ext cx="2663622" cy="848851"/>
+      </dsp:txXfrm>
+    </dsp:sp>
+  </dsp:spTree>
+</dsp:drawing>
+</file>
+
+<file path=word/diagrams/drawing2.xml><?xml version="1.0" encoding="utf-8"?>
+<dsp:drawing xmlns:dgm="http://schemas.openxmlformats.org/drawingml/2006/diagram" xmlns:a="http://schemas.openxmlformats.org/drawingml/2006/main" xmlns:dsp="http://schemas.microsoft.com/office/drawing/2008/diagram">
+  <dsp:spTree>
+    <dsp:nvGrpSpPr>
+      <dsp:cNvPr id="0" name=""/>
+      <dsp:cNvGrpSpPr/>
+    </dsp:nvGrpSpPr>
+    <dsp:grpSpPr/>
+    <dsp:sp modelId="{35EB082C-7A96-415D-A6D3-128355E5DFB2}">
+      <dsp:nvSpPr>
+        <dsp:cNvPr id="0" name=""/>
+        <dsp:cNvSpPr/>
+      </dsp:nvSpPr>
+      <dsp:spPr>
+        <a:xfrm>
+          <a:off x="0" y="172778"/>
+          <a:ext cx="5486400" cy="1339589"/>
+        </a:xfrm>
+        <a:prstGeom prst="rect">
+          <a:avLst/>
+        </a:prstGeom>
+        <a:solidFill>
+          <a:schemeClr val="lt1"/>
+        </a:solidFill>
+        <a:ln w="25400" cap="flat" cmpd="sng" algn="ctr">
+          <a:solidFill>
+            <a:schemeClr val="accent3"/>
+          </a:solidFill>
+          <a:prstDash val="solid"/>
+        </a:ln>
+        <a:effectLst/>
+      </dsp:spPr>
+      <dsp:style>
+        <a:lnRef idx="2">
+          <a:schemeClr val="accent3"/>
+        </a:lnRef>
+        <a:fillRef idx="1">
+          <a:schemeClr val="lt1"/>
+        </a:fillRef>
+        <a:effectRef idx="0">
+          <a:schemeClr val="accent3"/>
+        </a:effectRef>
+        <a:fontRef idx="minor">
+          <a:schemeClr val="dk1"/>
+        </a:fontRef>
+      </dsp:style>
+    </dsp:sp>
+    <dsp:sp modelId="{EAAAA85B-A7CA-4196-99D1-7F931F5B17D6}">
+      <dsp:nvSpPr>
+        <dsp:cNvPr id="0" name=""/>
+        <dsp:cNvSpPr/>
+      </dsp:nvSpPr>
+      <dsp:spPr>
+        <a:xfrm>
+          <a:off x="66676" y="57138"/>
+          <a:ext cx="3840480" cy="334024"/>
+        </a:xfrm>
+        <a:prstGeom prst="roundRect">
+          <a:avLst/>
+        </a:prstGeom>
+        <a:solidFill>
+          <a:schemeClr val="lt1"/>
+        </a:solidFill>
+        <a:ln w="25400" cap="flat" cmpd="sng" algn="ctr">
+          <a:solidFill>
+            <a:schemeClr val="accent3"/>
+          </a:solidFill>
+          <a:prstDash val="solid"/>
+        </a:ln>
+        <a:effectLst/>
+      </dsp:spPr>
+      <dsp:style>
+        <a:lnRef idx="2">
+          <a:schemeClr val="accent3"/>
+        </a:lnRef>
+        <a:fillRef idx="1">
+          <a:schemeClr val="lt1"/>
+        </a:fillRef>
+        <a:effectRef idx="0">
+          <a:schemeClr val="accent3"/>
+        </a:effectRef>
+        <a:fontRef idx="minor">
+          <a:schemeClr val="dk1"/>
+        </a:fontRef>
+      </dsp:style>
+      <dsp:txBody>
+        <a:bodyPr spcFirstLastPara="0" vert="horz" wrap="square" lIns="145161" tIns="0" rIns="145161" bIns="0" numCol="1" spcCol="1270" anchor="ctr" anchorCtr="0">
+          <a:noAutofit/>
+        </a:bodyPr>
+        <a:lstStyle/>
+        <a:p>
+          <a:pPr lvl="0" algn="l" defTabSz="800100">
+            <a:lnSpc>
+              <a:spcPct val="90000"/>
+            </a:lnSpc>
+            <a:spcBef>
+              <a:spcPct val="0"/>
+            </a:spcBef>
+            <a:spcAft>
+              <a:spcPct val="35000"/>
+            </a:spcAft>
+          </a:pPr>
+          <a:r>
+            <a:rPr lang="es-AR" sz="1800" b="1" kern="1200" cap="none" spc="0">
+              <a:ln w="1905"/>
+              <a:gradFill>
+                <a:gsLst>
+                  <a:gs pos="0">
+                    <a:schemeClr val="accent6">
+                      <a:shade val="20000"/>
+                      <a:satMod val="200000"/>
+                    </a:schemeClr>
+                  </a:gs>
+                  <a:gs pos="78000">
+                    <a:schemeClr val="accent6">
+                      <a:tint val="90000"/>
+                      <a:shade val="89000"/>
+                      <a:satMod val="220000"/>
+                    </a:schemeClr>
+                  </a:gs>
+                  <a:gs pos="100000">
+                    <a:schemeClr val="accent6">
+                      <a:tint val="12000"/>
+                      <a:satMod val="255000"/>
+                    </a:schemeClr>
+                  </a:gs>
+                </a:gsLst>
+                <a:lin ang="5400000"/>
+              </a:gradFill>
+              <a:effectLst>
+                <a:innerShdw blurRad="69850" dist="43180" dir="5400000">
+                  <a:srgbClr val="000000">
+                    <a:alpha val="65000"/>
+                  </a:srgbClr>
+                </a:innerShdw>
+              </a:effectLst>
+            </a:rPr>
+            <a:t>Capa de Presentación</a:t>
+          </a:r>
+        </a:p>
+      </dsp:txBody>
+      <dsp:txXfrm>
+        <a:off x="66676" y="57138"/>
+        <a:ext cx="3840480" cy="334024"/>
+      </dsp:txXfrm>
+    </dsp:sp>
+    <dsp:sp modelId="{37613284-0FD6-4494-B91B-387CDF5E43E7}">
+      <dsp:nvSpPr>
+        <dsp:cNvPr id="0" name=""/>
+        <dsp:cNvSpPr/>
+      </dsp:nvSpPr>
+      <dsp:spPr>
+        <a:xfrm>
+          <a:off x="0" y="1888864"/>
+          <a:ext cx="5486400" cy="1450219"/>
+        </a:xfrm>
+        <a:prstGeom prst="rect">
+          <a:avLst/>
+        </a:prstGeom>
+        <a:solidFill>
+          <a:schemeClr val="lt1"/>
+        </a:solidFill>
+        <a:ln w="25400" cap="flat" cmpd="sng" algn="ctr">
+          <a:solidFill>
+            <a:schemeClr val="accent3"/>
+          </a:solidFill>
+          <a:prstDash val="solid"/>
+        </a:ln>
+        <a:effectLst/>
+      </dsp:spPr>
+      <dsp:style>
+        <a:lnRef idx="2">
+          <a:schemeClr val="accent3"/>
+        </a:lnRef>
+        <a:fillRef idx="1">
+          <a:schemeClr val="lt1"/>
+        </a:fillRef>
+        <a:effectRef idx="0">
+          <a:schemeClr val="accent3"/>
+        </a:effectRef>
+        <a:fontRef idx="minor">
+          <a:schemeClr val="dk1"/>
+        </a:fontRef>
+      </dsp:style>
+    </dsp:sp>
+    <dsp:sp modelId="{2C485E44-07D9-489F-B45F-12004842D086}">
+      <dsp:nvSpPr>
+        <dsp:cNvPr id="0" name=""/>
+        <dsp:cNvSpPr/>
+      </dsp:nvSpPr>
+      <dsp:spPr>
+        <a:xfrm>
+          <a:off x="57149" y="1759105"/>
+          <a:ext cx="3840480" cy="374473"/>
+        </a:xfrm>
+        <a:prstGeom prst="roundRect">
+          <a:avLst/>
+        </a:prstGeom>
+        <a:solidFill>
+          <a:schemeClr val="lt1"/>
+        </a:solidFill>
+        <a:ln w="25400" cap="flat" cmpd="sng" algn="ctr">
+          <a:solidFill>
+            <a:schemeClr val="accent3"/>
+          </a:solidFill>
+          <a:prstDash val="solid"/>
+        </a:ln>
+        <a:effectLst/>
+      </dsp:spPr>
+      <dsp:style>
+        <a:lnRef idx="2">
+          <a:schemeClr val="accent3"/>
+        </a:lnRef>
+        <a:fillRef idx="1">
+          <a:schemeClr val="lt1"/>
+        </a:fillRef>
+        <a:effectRef idx="0">
+          <a:schemeClr val="accent3"/>
+        </a:effectRef>
+        <a:fontRef idx="minor">
+          <a:schemeClr val="dk1"/>
+        </a:fontRef>
+      </dsp:style>
+      <dsp:txBody>
+        <a:bodyPr spcFirstLastPara="0" vert="horz" wrap="square" lIns="145161" tIns="0" rIns="145161" bIns="0" numCol="1" spcCol="1270" anchor="ctr" anchorCtr="0">
+          <a:noAutofit/>
+        </a:bodyPr>
+        <a:lstStyle/>
+        <a:p>
+          <a:pPr lvl="0" algn="l" defTabSz="800100">
+            <a:lnSpc>
+              <a:spcPct val="90000"/>
+            </a:lnSpc>
+            <a:spcBef>
+              <a:spcPct val="0"/>
+            </a:spcBef>
+            <a:spcAft>
+              <a:spcPct val="35000"/>
+            </a:spcAft>
+          </a:pPr>
+          <a:r>
+            <a:rPr lang="es-AR" sz="1800" b="1" kern="1200" cap="none" spc="0">
+              <a:ln w="1905"/>
+              <a:gradFill>
+                <a:gsLst>
+                  <a:gs pos="0">
+                    <a:schemeClr val="accent6">
+                      <a:shade val="20000"/>
+                      <a:satMod val="200000"/>
+                    </a:schemeClr>
+                  </a:gs>
+                  <a:gs pos="78000">
+                    <a:schemeClr val="accent6">
+                      <a:tint val="90000"/>
+                      <a:shade val="89000"/>
+                      <a:satMod val="220000"/>
+                    </a:schemeClr>
+                  </a:gs>
+                  <a:gs pos="100000">
+                    <a:schemeClr val="accent6">
+                      <a:tint val="12000"/>
+                      <a:satMod val="255000"/>
+                    </a:schemeClr>
+                  </a:gs>
+                </a:gsLst>
+                <a:lin ang="5400000"/>
+              </a:gradFill>
+              <a:effectLst>
+                <a:innerShdw blurRad="69850" dist="43180" dir="5400000">
+                  <a:srgbClr val="000000">
+                    <a:alpha val="65000"/>
+                  </a:srgbClr>
+                </a:innerShdw>
+              </a:effectLst>
+            </a:rPr>
+            <a:t>Capa de Negocio</a:t>
+          </a:r>
+        </a:p>
+      </dsp:txBody>
+      <dsp:txXfrm>
+        <a:off x="57149" y="1759105"/>
+        <a:ext cx="3840480" cy="374473"/>
+      </dsp:txXfrm>
+    </dsp:sp>
+    <dsp:sp modelId="{6F436DFD-CE45-4009-81FB-800ACC7893D3}">
+      <dsp:nvSpPr>
+        <dsp:cNvPr id="0" name=""/>
+        <dsp:cNvSpPr/>
+      </dsp:nvSpPr>
+      <dsp:spPr>
+        <a:xfrm>
+          <a:off x="0" y="3685114"/>
+          <a:ext cx="5486400" cy="1753659"/>
+        </a:xfrm>
+        <a:prstGeom prst="rect">
+          <a:avLst/>
+        </a:prstGeom>
+        <a:solidFill>
+          <a:schemeClr val="lt1"/>
+        </a:solidFill>
+        <a:ln w="25400" cap="flat" cmpd="sng" algn="ctr">
+          <a:solidFill>
+            <a:schemeClr val="accent3"/>
+          </a:solidFill>
+          <a:prstDash val="solid"/>
+        </a:ln>
+        <a:effectLst/>
+      </dsp:spPr>
+      <dsp:style>
+        <a:lnRef idx="2">
+          <a:schemeClr val="accent3"/>
+        </a:lnRef>
+        <a:fillRef idx="1">
+          <a:schemeClr val="lt1"/>
+        </a:fillRef>
+        <a:effectRef idx="0">
+          <a:schemeClr val="accent3"/>
+        </a:effectRef>
+        <a:fontRef idx="minor">
+          <a:schemeClr val="dk1"/>
+        </a:fontRef>
+      </dsp:style>
+    </dsp:sp>
+    <dsp:sp modelId="{1ED7BDE4-70A2-4C8A-A083-176D047DB4F6}">
+      <dsp:nvSpPr>
+        <dsp:cNvPr id="0" name=""/>
+        <dsp:cNvSpPr/>
+      </dsp:nvSpPr>
+      <dsp:spPr>
+        <a:xfrm>
+          <a:off x="76200" y="3642162"/>
+          <a:ext cx="3840480" cy="323624"/>
+        </a:xfrm>
+        <a:prstGeom prst="roundRect">
+          <a:avLst/>
+        </a:prstGeom>
+        <a:solidFill>
+          <a:schemeClr val="lt1"/>
+        </a:solidFill>
+        <a:ln w="25400" cap="flat" cmpd="sng" algn="ctr">
+          <a:solidFill>
+            <a:schemeClr val="accent3"/>
+          </a:solidFill>
+          <a:prstDash val="solid"/>
+        </a:ln>
+        <a:effectLst/>
+      </dsp:spPr>
+      <dsp:style>
+        <a:lnRef idx="2">
+          <a:schemeClr val="accent3"/>
+        </a:lnRef>
+        <a:fillRef idx="1">
+          <a:schemeClr val="lt1"/>
+        </a:fillRef>
+        <a:effectRef idx="0">
+          <a:schemeClr val="accent3"/>
+        </a:effectRef>
+        <a:fontRef idx="minor">
+          <a:schemeClr val="dk1"/>
+        </a:fontRef>
+      </dsp:style>
+      <dsp:txBody>
+        <a:bodyPr spcFirstLastPara="0" vert="horz" wrap="square" lIns="145161" tIns="0" rIns="145161" bIns="0" numCol="1" spcCol="1270" anchor="ctr" anchorCtr="0">
+          <a:noAutofit/>
+        </a:bodyPr>
+        <a:lstStyle/>
+        <a:p>
+          <a:pPr lvl="0" algn="l" defTabSz="800100">
+            <a:lnSpc>
+              <a:spcPct val="90000"/>
+            </a:lnSpc>
+            <a:spcBef>
+              <a:spcPct val="0"/>
+            </a:spcBef>
+            <a:spcAft>
+              <a:spcPct val="35000"/>
+            </a:spcAft>
+          </a:pPr>
+          <a:r>
+            <a:rPr lang="es-AR" sz="1800" b="1" kern="1200" cap="none" spc="0">
+              <a:ln w="1905"/>
+              <a:gradFill>
+                <a:gsLst>
+                  <a:gs pos="0">
+                    <a:schemeClr val="accent6">
+                      <a:shade val="20000"/>
+                      <a:satMod val="200000"/>
+                    </a:schemeClr>
+                  </a:gs>
+                  <a:gs pos="78000">
+                    <a:schemeClr val="accent6">
+                      <a:tint val="90000"/>
+                      <a:shade val="89000"/>
+                      <a:satMod val="220000"/>
+                    </a:schemeClr>
+                  </a:gs>
+                  <a:gs pos="100000">
+                    <a:schemeClr val="accent6">
+                      <a:tint val="12000"/>
+                      <a:satMod val="255000"/>
+                    </a:schemeClr>
+                  </a:gs>
+                </a:gsLst>
+                <a:lin ang="5400000"/>
+              </a:gradFill>
+              <a:effectLst>
+                <a:innerShdw blurRad="69850" dist="43180" dir="5400000">
+                  <a:srgbClr val="000000">
+                    <a:alpha val="65000"/>
+                  </a:srgbClr>
+                </a:innerShdw>
+              </a:effectLst>
+            </a:rPr>
+            <a:t>Capa de Datos</a:t>
+          </a:r>
+        </a:p>
+      </dsp:txBody>
+      <dsp:txXfrm>
+        <a:off x="76200" y="3642162"/>
+        <a:ext cx="3840480" cy="323624"/>
+      </dsp:txXfrm>
+    </dsp:sp>
+  </dsp:spTree>
+</dsp:drawing>
 </file>
 
 <file path=word/diagrams/layout1.xml><?xml version="1.0" encoding="utf-8"?>

</xml_diff>